<commit_message>
Change Reademe for milestone 3
</commit_message>
<xml_diff>
--- a/MileStone/README - MileStone 3.docx
+++ b/MileStone/README - MileStone 3.docx
@@ -38,6 +38,40 @@
       </w:r>
     </w:p>
     <w:p/>
+    <w:p>
+      <w:r>
+        <w:t>YouKu link for project purpose of C-DOTA:</w:t>
+      </w:r>
+    </w:p>
+    <w:p>
+      <w:r>
+        <w:t>http://v.youku.com/v_show/id_XNzQ3MDYzNTky.html?from=y1.2-1-99.3.4-2.1-1-1-3</w:t>
+      </w:r>
+    </w:p>
+    <w:p/>
+    <w:p>
+      <w:r>
+        <w:t>YouKu link for demonstration on PC platform:</w:t>
+      </w:r>
+    </w:p>
+    <w:p>
+      <w:r>
+        <w:t>http://v.youku.com/v_show/id_XNzQ3MDk3NjY4.html?from=y1.2-1-99.3.6-1.1-1-1-5</w:t>
+      </w:r>
+    </w:p>
+    <w:p/>
+    <w:p>
+      <w:r>
+        <w:t>Youku link for demonstration on Android platform:</w:t>
+      </w:r>
+    </w:p>
+    <w:p>
+      <w:r>
+        <w:t>http://v.youku.com/v_show/id_XNzQ3NTQ4NzY0.html</w:t>
+      </w:r>
+    </w:p>
+    <w:p/>
+    <w:p/>
     <w:p/>
     <w:p/>
     <w:p>
@@ -87,6 +121,7 @@
     </w:p>
     <w:p>
       <w:r>
+        <w:lastRenderedPageBreak/>
         <w:t>2. they are on bus, train or plane, unable to be fully concentrated,</w:t>
       </w:r>
     </w:p>
@@ -138,11 +173,7 @@
         <w:t>nexpected events</w:t>
       </w:r>
       <w:r>
-        <w:t xml:space="preserve">, we are </w:t>
-      </w:r>
-      <w:r>
-        <w:lastRenderedPageBreak/>
-        <w:t>not able to implement</w:t>
+        <w:t>, we are not able to implement</w:t>
       </w:r>
       <w:r>
         <w:t xml:space="preserve"> all of our planned features</w:t>
@@ -184,7 +215,16 @@
       </w:r>
     </w:p>
     <w:p/>
-    <w:p/>
+    <w:p>
+      <w:r>
+        <w:t>User experience video and comments on RenRen (Chinese Facebook):</w:t>
+      </w:r>
+    </w:p>
+    <w:p>
+      <w:r>
+        <w:t>http://page.renren.com/601894363</w:t>
+      </w:r>
+    </w:p>
     <w:p/>
     <w:p/>
     <w:p/>
@@ -299,7 +339,11 @@
     </w:p>
     <w:p>
       <w:r>
-        <w:t>Advanced Mathematics Acceleration Framework (Intel OpenCL, Renderscript, Accelerate.framework)</w:t>
+        <w:t xml:space="preserve">Advanced Mathematics Acceleration Framework (Intel OpenCL, Renderscript, </w:t>
+      </w:r>
+      <w:r>
+        <w:lastRenderedPageBreak/>
+        <w:t>Accelerate.framework)</w:t>
       </w:r>
     </w:p>
     <w:p>
@@ -812,6 +856,7 @@
     <w:p/>
     <w:p>
       <w:r>
+        <w:lastRenderedPageBreak/>
         <w:t>Feature 9:</w:t>
       </w:r>
     </w:p>

</xml_diff>